<commit_message>
inicio - Documento de Aanalise e projeto issue #93 .
</commit_message>
<xml_diff>
--- a/Requisitos/Guia de Análise e Projeto - ALUGAI.docx
+++ b/Requisitos/Guia de Análise e Projeto - ALUGAI.docx
@@ -692,8 +692,22 @@
         <w:rPr>
           <w:color w:val="000000"/>
         </w:rPr>
+        <w:t xml:space="preserve">de gerenciamento de alugueis, </w:t>
+      </w:r>
+      <w:r>
+        <w:rPr>
+          <w:color w:val="000000"/>
+        </w:rPr>
         <w:t>Alugai</w:t>
       </w:r>
+      <w:r>
+        <w:rPr>
+          <w:color w:val="000000"/>
+        </w:rPr>
+        <w:t>,</w:t>
+      </w:r>
+      <w:bookmarkStart w:id="5" w:name="_GoBack"/>
+      <w:bookmarkEnd w:id="5"/>
       <w:r>
         <w:rPr>
           <w:color w:val="000000"/>
@@ -716,7 +730,7 @@
           <w:lang w:val="pt-BR"/>
         </w:rPr>
       </w:pPr>
-      <w:bookmarkStart w:id="5" w:name="_Toc321330754"/>
+      <w:bookmarkStart w:id="6" w:name="_Toc321330754"/>
     </w:p>
     <w:p>
       <w:pPr>
@@ -734,7 +748,7 @@
         </w:rPr>
         <w:t>Mapeamento</w:t>
       </w:r>
-      <w:bookmarkEnd w:id="5"/>
+      <w:bookmarkEnd w:id="6"/>
     </w:p>
     <w:p>
       <w:pPr>
@@ -766,7 +780,7 @@
           <w:lang w:val="pt-BR"/>
         </w:rPr>
       </w:pPr>
-      <w:bookmarkStart w:id="6" w:name="_Toc321330755"/>
+      <w:bookmarkStart w:id="7" w:name="_Toc321330755"/>
       <w:r>
         <w:rPr>
           <w:rFonts w:ascii="Times New Roman" w:hAnsi="Times New Roman"/>
@@ -776,7 +790,7 @@
         </w:rPr>
         <w:t>Classe de fronteira</w:t>
       </w:r>
-      <w:bookmarkEnd w:id="6"/>
+      <w:bookmarkEnd w:id="7"/>
     </w:p>
     <w:p>
       <w:pPr>
@@ -847,9 +861,9 @@
           <w:lang w:val="pt-BR"/>
         </w:rPr>
       </w:pPr>
-      <w:bookmarkStart w:id="7" w:name="_Toc321330757"/>
+      <w:bookmarkStart w:id="8" w:name="_Toc321330757"/>
     </w:p>
-    <w:bookmarkEnd w:id="7"/>
+    <w:bookmarkEnd w:id="8"/>
     <w:p>
       <w:pPr>
         <w:rPr>
@@ -972,8 +986,6 @@
           <w:szCs w:val="20"/>
         </w:rPr>
       </w:pPr>
-      <w:bookmarkStart w:id="8" w:name="_GoBack"/>
-      <w:bookmarkEnd w:id="8"/>
     </w:p>
     <w:bookmarkEnd w:id="3"/>
     <w:bookmarkEnd w:id="4"/>
@@ -5103,7 +5115,7 @@
 </file>
 
 <file path=customXml/itemProps1.xml><?xml version="1.0" encoding="utf-8"?>
-<ds:datastoreItem xmlns:ds="http://schemas.openxmlformats.org/officeDocument/2006/customXml" ds:itemID="{0D102BAB-F60E-4A49-96E5-464CA347E074}">
+<ds:datastoreItem xmlns:ds="http://schemas.openxmlformats.org/officeDocument/2006/customXml" ds:itemID="{FF79188A-0610-42B2-B0F2-9384F1154B69}">
   <ds:schemaRefs>
     <ds:schemaRef ds:uri="http://schemas.openxmlformats.org/officeDocument/2006/bibliography"/>
   </ds:schemaRefs>

</xml_diff>